<commit_message>
corrected subscript in the formula
</commit_message>
<xml_diff>
--- a/mlclass-ex2-005/mlclass-ex2-005/differentiation of cost.docx
+++ b/mlclass-ex2-005/mlclass-ex2-005/differentiation of cost.docx
@@ -140,24 +140,8 @@
                   </m:r>
                 </m:sub>
               </m:sSub>
-              <m:r>
-                <w:rPr>
-                  <w:rFonts w:ascii="Cambria Math" w:hAnsi="Cambria Math"/>
-                  <w:sz w:val="28"/>
-                  <w:szCs w:val="28"/>
-                </w:rPr>
-                <m:t>(x)</m:t>
-              </m:r>
-              <m:r>
-                <w:rPr>
-                  <w:rFonts w:ascii="Cambria Math" w:hAnsi="Cambria Math"/>
-                  <w:sz w:val="28"/>
-                  <w:szCs w:val="28"/>
-                </w:rPr>
-                <m:t>+(1-</m:t>
-              </m:r>
-              <m:sSub>
-                <m:sSubPr>
+              <m:d>
+                <m:dPr>
                   <m:ctrlPr>
                     <w:rPr>
                       <w:rFonts w:ascii="Cambria Math" w:hAnsi="Cambria Math"/>
@@ -166,36 +150,104 @@
                       <w:szCs w:val="28"/>
                     </w:rPr>
                   </m:ctrlPr>
-                </m:sSubPr>
+                </m:dPr>
                 <m:e>
-                  <m:r>
-                    <w:rPr>
-                      <w:rFonts w:ascii="Cambria Math" w:hAnsi="Cambria Math"/>
-                      <w:sz w:val="28"/>
-                      <w:szCs w:val="28"/>
-                    </w:rPr>
-                    <m:t>y</m:t>
-                  </m:r>
+                  <m:sSub>
+                    <m:sSubPr>
+                      <m:ctrlPr>
+                        <w:rPr>
+                          <w:rFonts w:ascii="Cambria Math" w:hAnsi="Cambria Math"/>
+                          <w:i/>
+                          <w:sz w:val="28"/>
+                          <w:szCs w:val="28"/>
+                        </w:rPr>
+                      </m:ctrlPr>
+                    </m:sSubPr>
+                    <m:e>
+                      <m:r>
+                        <w:rPr>
+                          <w:rFonts w:ascii="Cambria Math" w:hAnsi="Cambria Math"/>
+                          <w:sz w:val="28"/>
+                          <w:szCs w:val="28"/>
+                        </w:rPr>
+                        <m:t>x</m:t>
+                      </m:r>
+                    </m:e>
+                    <m:sub>
+                      <m:r>
+                        <w:rPr>
+                          <w:rFonts w:ascii="Cambria Math" w:hAnsi="Cambria Math"/>
+                          <w:sz w:val="28"/>
+                          <w:szCs w:val="28"/>
+                        </w:rPr>
+                        <m:t>i</m:t>
+                      </m:r>
+                    </m:sub>
+                  </m:sSub>
                 </m:e>
-                <m:sub>
-                  <m:r>
-                    <w:rPr>
-                      <w:rFonts w:ascii="Cambria Math" w:hAnsi="Cambria Math"/>
-                      <w:sz w:val="28"/>
-                      <w:szCs w:val="28"/>
-                    </w:rPr>
-                    <m:t>i</m:t>
-                  </m:r>
-                </m:sub>
-              </m:sSub>
-              <m:r>
-                <w:rPr>
-                  <w:rFonts w:ascii="Cambria Math" w:hAnsi="Cambria Math"/>
-                  <w:sz w:val="28"/>
-                  <w:szCs w:val="28"/>
-                </w:rPr>
-                <m:t>)</m:t>
-              </m:r>
+              </m:d>
+              <m:r>
+                <w:rPr>
+                  <w:rFonts w:ascii="Cambria Math" w:hAnsi="Cambria Math"/>
+                  <w:sz w:val="28"/>
+                  <w:szCs w:val="28"/>
+                </w:rPr>
+                <m:t>+</m:t>
+              </m:r>
+              <m:d>
+                <m:dPr>
+                  <m:ctrlPr>
+                    <w:rPr>
+                      <w:rFonts w:ascii="Cambria Math" w:hAnsi="Cambria Math"/>
+                      <w:i/>
+                      <w:sz w:val="28"/>
+                      <w:szCs w:val="28"/>
+                    </w:rPr>
+                  </m:ctrlPr>
+                </m:dPr>
+                <m:e>
+                  <m:r>
+                    <w:rPr>
+                      <w:rFonts w:ascii="Cambria Math" w:hAnsi="Cambria Math"/>
+                      <w:sz w:val="28"/>
+                      <w:szCs w:val="28"/>
+                    </w:rPr>
+                    <m:t>1-</m:t>
+                  </m:r>
+                  <m:sSub>
+                    <m:sSubPr>
+                      <m:ctrlPr>
+                        <w:rPr>
+                          <w:rFonts w:ascii="Cambria Math" w:hAnsi="Cambria Math"/>
+                          <w:i/>
+                          <w:sz w:val="28"/>
+                          <w:szCs w:val="28"/>
+                        </w:rPr>
+                      </m:ctrlPr>
+                    </m:sSubPr>
+                    <m:e>
+                      <m:r>
+                        <w:rPr>
+                          <w:rFonts w:ascii="Cambria Math" w:hAnsi="Cambria Math"/>
+                          <w:sz w:val="28"/>
+                          <w:szCs w:val="28"/>
+                        </w:rPr>
+                        <m:t>y</m:t>
+                      </m:r>
+                    </m:e>
+                    <m:sub>
+                      <m:r>
+                        <w:rPr>
+                          <w:rFonts w:ascii="Cambria Math" w:hAnsi="Cambria Math"/>
+                          <w:sz w:val="28"/>
+                          <w:szCs w:val="28"/>
+                        </w:rPr>
+                        <m:t>i</m:t>
+                      </m:r>
+                    </m:sub>
+                  </m:sSub>
+                </m:e>
+              </m:d>
               <m:r>
                 <m:rPr>
                   <m:sty m:val="p"/>
@@ -259,14 +311,38 @@
                   </m:ctrlPr>
                 </m:dPr>
                 <m:e>
-                  <m:r>
-                    <w:rPr>
-                      <w:rFonts w:ascii="Cambria Math" w:hAnsi="Cambria Math"/>
-                      <w:sz w:val="28"/>
-                      <w:szCs w:val="28"/>
-                    </w:rPr>
-                    <m:t>x</m:t>
-                  </m:r>
+                  <m:sSub>
+                    <m:sSubPr>
+                      <m:ctrlPr>
+                        <w:rPr>
+                          <w:rFonts w:ascii="Cambria Math" w:hAnsi="Cambria Math"/>
+                          <w:i/>
+                          <w:sz w:val="28"/>
+                          <w:szCs w:val="28"/>
+                        </w:rPr>
+                      </m:ctrlPr>
+                    </m:sSubPr>
+                    <m:e>
+                      <m:r>
+                        <w:rPr>
+                          <w:rFonts w:ascii="Cambria Math" w:hAnsi="Cambria Math"/>
+                          <w:sz w:val="28"/>
+                          <w:szCs w:val="28"/>
+                        </w:rPr>
+                        <m:t>x</m:t>
+                      </m:r>
+                    </m:e>
+                    <m:sub>
+                      <m:r>
+                        <w:rPr>
+                          <w:rFonts w:ascii="Cambria Math" w:hAnsi="Cambria Math"/>
+                          <w:sz w:val="28"/>
+                          <w:szCs w:val="28"/>
+                        </w:rPr>
+                        <m:t>i</m:t>
+                      </m:r>
+                    </m:sub>
+                  </m:sSub>
                 </m:e>
               </m:d>
               <m:r>
@@ -279,6 +355,864 @@
               </m:r>
             </m:e>
           </m:nary>
+        </m:oMath>
+      </m:oMathPara>
+    </w:p>
+    <w:p>
+      <w:pPr>
+        <w:rPr>
+          <w:sz w:val="24"/>
+          <w:szCs w:val="24"/>
+        </w:rPr>
+      </w:pPr>
+      <m:oMathPara>
+        <m:oMath>
+          <m:f>
+            <m:fPr>
+              <m:ctrlPr>
+                <w:rPr>
+                  <w:rFonts w:ascii="Cambria Math" w:hAnsi="Cambria Math"/>
+                  <w:i/>
+                  <w:sz w:val="24"/>
+                  <w:szCs w:val="24"/>
+                </w:rPr>
+              </m:ctrlPr>
+            </m:fPr>
+            <m:num>
+              <m:r>
+                <w:rPr>
+                  <w:rFonts w:ascii="Cambria Math" w:hAnsi="Cambria Math"/>
+                  <w:sz w:val="24"/>
+                  <w:szCs w:val="24"/>
+                </w:rPr>
+                <m:t>dJ</m:t>
+              </m:r>
+            </m:num>
+            <m:den>
+              <m:r>
+                <w:rPr>
+                  <w:rFonts w:ascii="Cambria Math" w:hAnsi="Cambria Math"/>
+                  <w:sz w:val="24"/>
+                  <w:szCs w:val="24"/>
+                </w:rPr>
+                <m:t>d</m:t>
+              </m:r>
+              <m:sSub>
+                <m:sSubPr>
+                  <m:ctrlPr>
+                    <w:rPr>
+                      <w:rFonts w:ascii="Cambria Math" w:hAnsi="Cambria Math"/>
+                      <w:i/>
+                      <w:sz w:val="24"/>
+                      <w:szCs w:val="24"/>
+                    </w:rPr>
+                  </m:ctrlPr>
+                </m:sSubPr>
+                <m:e>
+                  <m:r>
+                    <w:rPr>
+                      <w:rFonts w:ascii="Cambria Math" w:hAnsi="Cambria Math"/>
+                      <w:sz w:val="24"/>
+                      <w:szCs w:val="24"/>
+                    </w:rPr>
+                    <m:t>h</m:t>
+                  </m:r>
+                </m:e>
+                <m:sub>
+                  <m:r>
+                    <w:rPr>
+                      <w:rFonts w:ascii="Cambria Math" w:hAnsi="Cambria Math"/>
+                      <w:sz w:val="24"/>
+                      <w:szCs w:val="24"/>
+                    </w:rPr>
+                    <m:t>θ</m:t>
+                  </m:r>
+                </m:sub>
+              </m:sSub>
+              <m:d>
+                <m:dPr>
+                  <m:ctrlPr>
+                    <w:rPr>
+                      <w:rFonts w:ascii="Cambria Math" w:hAnsi="Cambria Math"/>
+                      <w:i/>
+                      <w:sz w:val="24"/>
+                      <w:szCs w:val="24"/>
+                    </w:rPr>
+                  </m:ctrlPr>
+                </m:dPr>
+                <m:e>
+                  <m:sSub>
+                    <m:sSubPr>
+                      <m:ctrlPr>
+                        <w:rPr>
+                          <w:rFonts w:ascii="Cambria Math" w:hAnsi="Cambria Math"/>
+                          <w:i/>
+                          <w:sz w:val="24"/>
+                          <w:szCs w:val="24"/>
+                        </w:rPr>
+                      </m:ctrlPr>
+                    </m:sSubPr>
+                    <m:e>
+                      <m:r>
+                        <w:rPr>
+                          <w:rFonts w:ascii="Cambria Math" w:hAnsi="Cambria Math"/>
+                          <w:sz w:val="24"/>
+                          <w:szCs w:val="24"/>
+                        </w:rPr>
+                        <m:t>x</m:t>
+                      </m:r>
+                    </m:e>
+                    <m:sub>
+                      <m:r>
+                        <w:rPr>
+                          <w:rFonts w:ascii="Cambria Math" w:hAnsi="Cambria Math"/>
+                          <w:sz w:val="24"/>
+                          <w:szCs w:val="24"/>
+                        </w:rPr>
+                        <m:t>i</m:t>
+                      </m:r>
+                    </m:sub>
+                  </m:sSub>
+                </m:e>
+              </m:d>
+            </m:den>
+          </m:f>
+          <m:r>
+            <w:rPr>
+              <w:rFonts w:ascii="Cambria Math" w:hAnsi="Cambria Math"/>
+              <w:sz w:val="24"/>
+              <w:szCs w:val="24"/>
+            </w:rPr>
+            <m:t>=-</m:t>
+          </m:r>
+          <m:f>
+            <m:fPr>
+              <m:ctrlPr>
+                <w:rPr>
+                  <w:rFonts w:ascii="Cambria Math" w:hAnsi="Cambria Math"/>
+                  <w:i/>
+                  <w:sz w:val="24"/>
+                  <w:szCs w:val="24"/>
+                </w:rPr>
+              </m:ctrlPr>
+            </m:fPr>
+            <m:num>
+              <m:r>
+                <w:rPr>
+                  <w:rFonts w:ascii="Cambria Math" w:hAnsi="Cambria Math"/>
+                  <w:sz w:val="24"/>
+                  <w:szCs w:val="24"/>
+                </w:rPr>
+                <m:t>1</m:t>
+              </m:r>
+            </m:num>
+            <m:den>
+              <m:r>
+                <w:rPr>
+                  <w:rFonts w:ascii="Cambria Math" w:hAnsi="Cambria Math"/>
+                  <w:sz w:val="24"/>
+                  <w:szCs w:val="24"/>
+                </w:rPr>
+                <m:t>m</m:t>
+              </m:r>
+            </m:den>
+          </m:f>
+          <m:nary>
+            <m:naryPr>
+              <m:chr m:val="∑"/>
+              <m:subHide m:val="1"/>
+              <m:supHide m:val="1"/>
+              <m:ctrlPr>
+                <w:rPr>
+                  <w:rFonts w:ascii="Cambria Math" w:hAnsi="Cambria Math"/>
+                  <w:i/>
+                  <w:sz w:val="24"/>
+                  <w:szCs w:val="24"/>
+                </w:rPr>
+              </m:ctrlPr>
+            </m:naryPr>
+            <m:sub/>
+            <m:sup/>
+            <m:e>
+              <m:f>
+                <m:fPr>
+                  <m:ctrlPr>
+                    <w:rPr>
+                      <w:rFonts w:ascii="Cambria Math" w:hAnsi="Cambria Math"/>
+                      <w:i/>
+                      <w:sz w:val="24"/>
+                      <w:szCs w:val="24"/>
+                    </w:rPr>
+                  </m:ctrlPr>
+                </m:fPr>
+                <m:num>
+                  <m:sSub>
+                    <m:sSubPr>
+                      <m:ctrlPr>
+                        <w:rPr>
+                          <w:rFonts w:ascii="Cambria Math" w:hAnsi="Cambria Math"/>
+                          <w:i/>
+                          <w:sz w:val="24"/>
+                          <w:szCs w:val="24"/>
+                        </w:rPr>
+                      </m:ctrlPr>
+                    </m:sSubPr>
+                    <m:e>
+                      <m:r>
+                        <w:rPr>
+                          <w:rFonts w:ascii="Cambria Math" w:hAnsi="Cambria Math"/>
+                          <w:sz w:val="24"/>
+                          <w:szCs w:val="24"/>
+                        </w:rPr>
+                        <m:t>y</m:t>
+                      </m:r>
+                    </m:e>
+                    <m:sub>
+                      <m:r>
+                        <w:rPr>
+                          <w:rFonts w:ascii="Cambria Math" w:hAnsi="Cambria Math"/>
+                          <w:sz w:val="24"/>
+                          <w:szCs w:val="24"/>
+                        </w:rPr>
+                        <m:t>i</m:t>
+                      </m:r>
+                    </m:sub>
+                  </m:sSub>
+                </m:num>
+                <m:den>
+                  <m:sSub>
+                    <m:sSubPr>
+                      <m:ctrlPr>
+                        <w:rPr>
+                          <w:rFonts w:ascii="Cambria Math" w:hAnsi="Cambria Math"/>
+                          <w:i/>
+                          <w:sz w:val="24"/>
+                          <w:szCs w:val="24"/>
+                        </w:rPr>
+                      </m:ctrlPr>
+                    </m:sSubPr>
+                    <m:e>
+                      <m:r>
+                        <w:rPr>
+                          <w:rFonts w:ascii="Cambria Math" w:hAnsi="Cambria Math"/>
+                          <w:sz w:val="24"/>
+                          <w:szCs w:val="24"/>
+                        </w:rPr>
+                        <m:t>h</m:t>
+                      </m:r>
+                    </m:e>
+                    <m:sub>
+                      <m:r>
+                        <w:rPr>
+                          <w:rFonts w:ascii="Cambria Math" w:hAnsi="Cambria Math"/>
+                          <w:sz w:val="24"/>
+                          <w:szCs w:val="24"/>
+                        </w:rPr>
+                        <m:t>θ</m:t>
+                      </m:r>
+                    </m:sub>
+                  </m:sSub>
+                  <m:d>
+                    <m:dPr>
+                      <m:ctrlPr>
+                        <w:rPr>
+                          <w:rFonts w:ascii="Cambria Math" w:hAnsi="Cambria Math"/>
+                          <w:i/>
+                          <w:sz w:val="24"/>
+                          <w:szCs w:val="24"/>
+                        </w:rPr>
+                      </m:ctrlPr>
+                    </m:dPr>
+                    <m:e>
+                      <m:sSub>
+                        <m:sSubPr>
+                          <m:ctrlPr>
+                            <w:rPr>
+                              <w:rFonts w:ascii="Cambria Math" w:hAnsi="Cambria Math"/>
+                              <w:i/>
+                              <w:sz w:val="24"/>
+                              <w:szCs w:val="24"/>
+                            </w:rPr>
+                          </m:ctrlPr>
+                        </m:sSubPr>
+                        <m:e>
+                          <m:r>
+                            <w:rPr>
+                              <w:rFonts w:ascii="Cambria Math" w:hAnsi="Cambria Math"/>
+                              <w:sz w:val="24"/>
+                              <w:szCs w:val="24"/>
+                            </w:rPr>
+                            <m:t>x</m:t>
+                          </m:r>
+                        </m:e>
+                        <m:sub>
+                          <m:r>
+                            <w:rPr>
+                              <w:rFonts w:ascii="Cambria Math" w:hAnsi="Cambria Math"/>
+                              <w:sz w:val="24"/>
+                              <w:szCs w:val="24"/>
+                            </w:rPr>
+                            <m:t>i</m:t>
+                          </m:r>
+                        </m:sub>
+                      </m:sSub>
+                    </m:e>
+                  </m:d>
+                </m:den>
+              </m:f>
+              <m:r>
+                <w:rPr>
+                  <w:rFonts w:ascii="Cambria Math" w:hAnsi="Cambria Math"/>
+                  <w:sz w:val="24"/>
+                  <w:szCs w:val="24"/>
+                </w:rPr>
+                <m:t>+</m:t>
+              </m:r>
+              <m:f>
+                <m:fPr>
+                  <m:ctrlPr>
+                    <w:rPr>
+                      <w:rFonts w:ascii="Cambria Math" w:hAnsi="Cambria Math"/>
+                      <w:i/>
+                      <w:sz w:val="24"/>
+                      <w:szCs w:val="24"/>
+                    </w:rPr>
+                  </m:ctrlPr>
+                </m:fPr>
+                <m:num>
+                  <m:r>
+                    <w:rPr>
+                      <w:rFonts w:ascii="Cambria Math" w:hAnsi="Cambria Math"/>
+                      <w:sz w:val="24"/>
+                      <w:szCs w:val="24"/>
+                    </w:rPr>
+                    <m:t>1-</m:t>
+                  </m:r>
+                  <m:sSub>
+                    <m:sSubPr>
+                      <m:ctrlPr>
+                        <w:rPr>
+                          <w:rFonts w:ascii="Cambria Math" w:hAnsi="Cambria Math"/>
+                          <w:i/>
+                          <w:sz w:val="24"/>
+                          <w:szCs w:val="24"/>
+                        </w:rPr>
+                      </m:ctrlPr>
+                    </m:sSubPr>
+                    <m:e>
+                      <m:r>
+                        <w:rPr>
+                          <w:rFonts w:ascii="Cambria Math" w:hAnsi="Cambria Math"/>
+                          <w:sz w:val="24"/>
+                          <w:szCs w:val="24"/>
+                        </w:rPr>
+                        <m:t>y</m:t>
+                      </m:r>
+                    </m:e>
+                    <m:sub>
+                      <m:r>
+                        <w:rPr>
+                          <w:rFonts w:ascii="Cambria Math" w:hAnsi="Cambria Math"/>
+                          <w:sz w:val="24"/>
+                          <w:szCs w:val="24"/>
+                        </w:rPr>
+                        <m:t>i</m:t>
+                      </m:r>
+                    </m:sub>
+                  </m:sSub>
+                </m:num>
+                <m:den>
+                  <m:r>
+                    <w:rPr>
+                      <w:rFonts w:ascii="Cambria Math" w:hAnsi="Cambria Math"/>
+                      <w:sz w:val="24"/>
+                      <w:szCs w:val="24"/>
+                    </w:rPr>
+                    <m:t>1-</m:t>
+                  </m:r>
+                  <m:sSub>
+                    <m:sSubPr>
+                      <m:ctrlPr>
+                        <w:rPr>
+                          <w:rFonts w:ascii="Cambria Math" w:hAnsi="Cambria Math"/>
+                          <w:i/>
+                          <w:sz w:val="24"/>
+                          <w:szCs w:val="24"/>
+                        </w:rPr>
+                      </m:ctrlPr>
+                    </m:sSubPr>
+                    <m:e>
+                      <m:r>
+                        <w:rPr>
+                          <w:rFonts w:ascii="Cambria Math" w:hAnsi="Cambria Math"/>
+                          <w:sz w:val="24"/>
+                          <w:szCs w:val="24"/>
+                        </w:rPr>
+                        <m:t>h</m:t>
+                      </m:r>
+                    </m:e>
+                    <m:sub>
+                      <m:r>
+                        <w:rPr>
+                          <w:rFonts w:ascii="Cambria Math" w:hAnsi="Cambria Math"/>
+                          <w:sz w:val="24"/>
+                          <w:szCs w:val="24"/>
+                        </w:rPr>
+                        <m:t>θ</m:t>
+                      </m:r>
+                    </m:sub>
+                  </m:sSub>
+                  <m:d>
+                    <m:dPr>
+                      <m:ctrlPr>
+                        <w:rPr>
+                          <w:rFonts w:ascii="Cambria Math" w:hAnsi="Cambria Math"/>
+                          <w:i/>
+                          <w:sz w:val="24"/>
+                          <w:szCs w:val="24"/>
+                        </w:rPr>
+                      </m:ctrlPr>
+                    </m:dPr>
+                    <m:e>
+                      <m:sSub>
+                        <m:sSubPr>
+                          <m:ctrlPr>
+                            <w:rPr>
+                              <w:rFonts w:ascii="Cambria Math" w:hAnsi="Cambria Math"/>
+                              <w:i/>
+                              <w:sz w:val="24"/>
+                              <w:szCs w:val="24"/>
+                            </w:rPr>
+                          </m:ctrlPr>
+                        </m:sSubPr>
+                        <m:e>
+                          <m:r>
+                            <w:rPr>
+                              <w:rFonts w:ascii="Cambria Math" w:hAnsi="Cambria Math"/>
+                              <w:sz w:val="24"/>
+                              <w:szCs w:val="24"/>
+                            </w:rPr>
+                            <m:t>x</m:t>
+                          </m:r>
+                        </m:e>
+                        <m:sub>
+                          <m:r>
+                            <w:rPr>
+                              <w:rFonts w:ascii="Cambria Math" w:hAnsi="Cambria Math"/>
+                              <w:sz w:val="24"/>
+                              <w:szCs w:val="24"/>
+                            </w:rPr>
+                            <m:t>i</m:t>
+                          </m:r>
+                        </m:sub>
+                      </m:sSub>
+                    </m:e>
+                  </m:d>
+                </m:den>
+              </m:f>
+              <m:d>
+                <m:dPr>
+                  <m:ctrlPr>
+                    <w:rPr>
+                      <w:rFonts w:ascii="Cambria Math" w:hAnsi="Cambria Math"/>
+                      <w:i/>
+                      <w:sz w:val="24"/>
+                      <w:szCs w:val="24"/>
+                    </w:rPr>
+                  </m:ctrlPr>
+                </m:dPr>
+                <m:e>
+                  <m:r>
+                    <w:rPr>
+                      <w:rFonts w:ascii="Cambria Math" w:hAnsi="Cambria Math"/>
+                      <w:sz w:val="24"/>
+                      <w:szCs w:val="24"/>
+                    </w:rPr>
+                    <m:t>-1</m:t>
+                  </m:r>
+                </m:e>
+              </m:d>
+            </m:e>
+          </m:nary>
+          <m:r>
+            <w:rPr>
+              <w:rFonts w:ascii="Cambria Math" w:hAnsi="Cambria Math"/>
+              <w:sz w:val="24"/>
+              <w:szCs w:val="24"/>
+            </w:rPr>
+            <m:t>=-</m:t>
+          </m:r>
+          <m:f>
+            <m:fPr>
+              <m:ctrlPr>
+                <w:rPr>
+                  <w:rFonts w:ascii="Cambria Math" w:hAnsi="Cambria Math"/>
+                  <w:i/>
+                  <w:sz w:val="24"/>
+                  <w:szCs w:val="24"/>
+                </w:rPr>
+              </m:ctrlPr>
+            </m:fPr>
+            <m:num>
+              <m:r>
+                <w:rPr>
+                  <w:rFonts w:ascii="Cambria Math" w:hAnsi="Cambria Math"/>
+                  <w:sz w:val="24"/>
+                  <w:szCs w:val="24"/>
+                </w:rPr>
+                <m:t>1</m:t>
+              </m:r>
+            </m:num>
+            <m:den>
+              <m:r>
+                <w:rPr>
+                  <w:rFonts w:ascii="Cambria Math" w:hAnsi="Cambria Math"/>
+                  <w:sz w:val="24"/>
+                  <w:szCs w:val="24"/>
+                </w:rPr>
+                <m:t>m</m:t>
+              </m:r>
+            </m:den>
+          </m:f>
+          <m:nary>
+            <m:naryPr>
+              <m:chr m:val="∑"/>
+              <m:subHide m:val="1"/>
+              <m:supHide m:val="1"/>
+              <m:ctrlPr>
+                <w:rPr>
+                  <w:rFonts w:ascii="Cambria Math" w:hAnsi="Cambria Math"/>
+                  <w:i/>
+                  <w:sz w:val="24"/>
+                  <w:szCs w:val="24"/>
+                </w:rPr>
+              </m:ctrlPr>
+            </m:naryPr>
+            <m:sub/>
+            <m:sup/>
+            <m:e>
+              <m:f>
+                <m:fPr>
+                  <m:ctrlPr>
+                    <w:rPr>
+                      <w:rFonts w:ascii="Cambria Math" w:hAnsi="Cambria Math"/>
+                      <w:i/>
+                      <w:sz w:val="24"/>
+                      <w:szCs w:val="24"/>
+                    </w:rPr>
+                  </m:ctrlPr>
+                </m:fPr>
+                <m:num>
+                  <m:sSub>
+                    <m:sSubPr>
+                      <m:ctrlPr>
+                        <w:rPr>
+                          <w:rFonts w:ascii="Cambria Math" w:hAnsi="Cambria Math"/>
+                          <w:i/>
+                          <w:sz w:val="24"/>
+                          <w:szCs w:val="24"/>
+                        </w:rPr>
+                      </m:ctrlPr>
+                    </m:sSubPr>
+                    <m:e>
+                      <m:r>
+                        <w:rPr>
+                          <w:rFonts w:ascii="Cambria Math" w:hAnsi="Cambria Math"/>
+                          <w:sz w:val="24"/>
+                          <w:szCs w:val="24"/>
+                        </w:rPr>
+                        <m:t>y</m:t>
+                      </m:r>
+                    </m:e>
+                    <m:sub>
+                      <m:r>
+                        <w:rPr>
+                          <w:rFonts w:ascii="Cambria Math" w:hAnsi="Cambria Math"/>
+                          <w:sz w:val="24"/>
+                          <w:szCs w:val="24"/>
+                        </w:rPr>
+                        <m:t>i</m:t>
+                      </m:r>
+                    </m:sub>
+                  </m:sSub>
+                  <m:r>
+                    <w:rPr>
+                      <w:rFonts w:ascii="Cambria Math" w:hAnsi="Cambria Math"/>
+                      <w:sz w:val="24"/>
+                      <w:szCs w:val="24"/>
+                    </w:rPr>
+                    <m:t>-</m:t>
+                  </m:r>
+                  <m:sSub>
+                    <m:sSubPr>
+                      <m:ctrlPr>
+                        <w:rPr>
+                          <w:rFonts w:ascii="Cambria Math" w:hAnsi="Cambria Math"/>
+                          <w:i/>
+                          <w:sz w:val="24"/>
+                          <w:szCs w:val="24"/>
+                        </w:rPr>
+                      </m:ctrlPr>
+                    </m:sSubPr>
+                    <m:e>
+                      <m:r>
+                        <w:rPr>
+                          <w:rFonts w:ascii="Cambria Math" w:hAnsi="Cambria Math"/>
+                          <w:sz w:val="24"/>
+                          <w:szCs w:val="24"/>
+                        </w:rPr>
+                        <m:t>h</m:t>
+                      </m:r>
+                    </m:e>
+                    <m:sub>
+                      <m:r>
+                        <w:rPr>
+                          <w:rFonts w:ascii="Cambria Math" w:hAnsi="Cambria Math"/>
+                          <w:sz w:val="24"/>
+                          <w:szCs w:val="24"/>
+                        </w:rPr>
+                        <m:t>θ</m:t>
+                      </m:r>
+                    </m:sub>
+                  </m:sSub>
+                  <m:d>
+                    <m:dPr>
+                      <m:ctrlPr>
+                        <w:rPr>
+                          <w:rFonts w:ascii="Cambria Math" w:hAnsi="Cambria Math"/>
+                          <w:i/>
+                          <w:sz w:val="24"/>
+                          <w:szCs w:val="24"/>
+                        </w:rPr>
+                      </m:ctrlPr>
+                    </m:dPr>
+                    <m:e>
+                      <m:sSub>
+                        <m:sSubPr>
+                          <m:ctrlPr>
+                            <w:rPr>
+                              <w:rFonts w:ascii="Cambria Math" w:hAnsi="Cambria Math"/>
+                              <w:i/>
+                              <w:sz w:val="24"/>
+                              <w:szCs w:val="24"/>
+                            </w:rPr>
+                          </m:ctrlPr>
+                        </m:sSubPr>
+                        <m:e>
+                          <m:r>
+                            <w:rPr>
+                              <w:rFonts w:ascii="Cambria Math" w:hAnsi="Cambria Math"/>
+                              <w:sz w:val="24"/>
+                              <w:szCs w:val="24"/>
+                            </w:rPr>
+                            <m:t>x</m:t>
+                          </m:r>
+                        </m:e>
+                        <m:sub>
+                          <m:r>
+                            <w:rPr>
+                              <w:rFonts w:ascii="Cambria Math" w:hAnsi="Cambria Math"/>
+                              <w:sz w:val="24"/>
+                              <w:szCs w:val="24"/>
+                            </w:rPr>
+                            <m:t>i</m:t>
+                          </m:r>
+                        </m:sub>
+                      </m:sSub>
+                    </m:e>
+                  </m:d>
+                </m:num>
+                <m:den>
+                  <m:sSub>
+                    <m:sSubPr>
+                      <m:ctrlPr>
+                        <w:rPr>
+                          <w:rFonts w:ascii="Cambria Math" w:hAnsi="Cambria Math"/>
+                          <w:i/>
+                          <w:sz w:val="24"/>
+                          <w:szCs w:val="24"/>
+                        </w:rPr>
+                      </m:ctrlPr>
+                    </m:sSubPr>
+                    <m:e>
+                      <m:r>
+                        <w:rPr>
+                          <w:rFonts w:ascii="Cambria Math" w:hAnsi="Cambria Math"/>
+                          <w:sz w:val="24"/>
+                          <w:szCs w:val="24"/>
+                        </w:rPr>
+                        <m:t>h</m:t>
+                      </m:r>
+                    </m:e>
+                    <m:sub>
+                      <m:r>
+                        <w:rPr>
+                          <w:rFonts w:ascii="Cambria Math" w:hAnsi="Cambria Math"/>
+                          <w:sz w:val="24"/>
+                          <w:szCs w:val="24"/>
+                        </w:rPr>
+                        <m:t>θ</m:t>
+                      </m:r>
+                    </m:sub>
+                  </m:sSub>
+                  <m:d>
+                    <m:dPr>
+                      <m:ctrlPr>
+                        <w:rPr>
+                          <w:rFonts w:ascii="Cambria Math" w:hAnsi="Cambria Math"/>
+                          <w:i/>
+                          <w:sz w:val="24"/>
+                          <w:szCs w:val="24"/>
+                        </w:rPr>
+                      </m:ctrlPr>
+                    </m:dPr>
+                    <m:e>
+                      <m:sSub>
+                        <m:sSubPr>
+                          <m:ctrlPr>
+                            <w:rPr>
+                              <w:rFonts w:ascii="Cambria Math" w:hAnsi="Cambria Math"/>
+                              <w:i/>
+                              <w:sz w:val="24"/>
+                              <w:szCs w:val="24"/>
+                            </w:rPr>
+                          </m:ctrlPr>
+                        </m:sSubPr>
+                        <m:e>
+                          <m:r>
+                            <w:rPr>
+                              <w:rFonts w:ascii="Cambria Math" w:hAnsi="Cambria Math"/>
+                              <w:sz w:val="24"/>
+                              <w:szCs w:val="24"/>
+                            </w:rPr>
+                            <m:t>x</m:t>
+                          </m:r>
+                        </m:e>
+                        <m:sub>
+                          <m:r>
+                            <w:rPr>
+                              <w:rFonts w:ascii="Cambria Math" w:hAnsi="Cambria Math"/>
+                              <w:sz w:val="24"/>
+                              <w:szCs w:val="24"/>
+                            </w:rPr>
+                            <m:t>i</m:t>
+                          </m:r>
+                        </m:sub>
+                      </m:sSub>
+                    </m:e>
+                  </m:d>
+                  <m:d>
+                    <m:dPr>
+                      <m:ctrlPr>
+                        <w:rPr>
+                          <w:rFonts w:ascii="Cambria Math" w:hAnsi="Cambria Math"/>
+                          <w:i/>
+                          <w:sz w:val="24"/>
+                          <w:szCs w:val="24"/>
+                        </w:rPr>
+                      </m:ctrlPr>
+                    </m:dPr>
+                    <m:e>
+                      <m:r>
+                        <w:rPr>
+                          <w:rFonts w:ascii="Cambria Math" w:hAnsi="Cambria Math"/>
+                          <w:sz w:val="24"/>
+                          <w:szCs w:val="24"/>
+                        </w:rPr>
+                        <m:t>1-</m:t>
+                      </m:r>
+                      <m:sSub>
+                        <m:sSubPr>
+                          <m:ctrlPr>
+                            <w:rPr>
+                              <w:rFonts w:ascii="Cambria Math" w:hAnsi="Cambria Math"/>
+                              <w:i/>
+                              <w:sz w:val="24"/>
+                              <w:szCs w:val="24"/>
+                            </w:rPr>
+                          </m:ctrlPr>
+                        </m:sSubPr>
+                        <m:e>
+                          <m:r>
+                            <w:rPr>
+                              <w:rFonts w:ascii="Cambria Math" w:hAnsi="Cambria Math"/>
+                              <w:sz w:val="24"/>
+                              <w:szCs w:val="24"/>
+                            </w:rPr>
+                            <m:t>h</m:t>
+                          </m:r>
+                        </m:e>
+                        <m:sub>
+                          <m:r>
+                            <w:rPr>
+                              <w:rFonts w:ascii="Cambria Math" w:hAnsi="Cambria Math"/>
+                              <w:sz w:val="24"/>
+                              <w:szCs w:val="24"/>
+                            </w:rPr>
+                            <m:t>θ</m:t>
+                          </m:r>
+                        </m:sub>
+                      </m:sSub>
+                      <m:d>
+                        <m:dPr>
+                          <m:ctrlPr>
+                            <w:rPr>
+                              <w:rFonts w:ascii="Cambria Math" w:hAnsi="Cambria Math"/>
+                              <w:i/>
+                              <w:sz w:val="24"/>
+                              <w:szCs w:val="24"/>
+                            </w:rPr>
+                          </m:ctrlPr>
+                        </m:dPr>
+                        <m:e>
+                          <m:sSub>
+                            <m:sSubPr>
+                              <m:ctrlPr>
+                                <w:rPr>
+                                  <w:rFonts w:ascii="Cambria Math" w:hAnsi="Cambria Math"/>
+                                  <w:i/>
+                                  <w:sz w:val="24"/>
+                                  <w:szCs w:val="24"/>
+                                </w:rPr>
+                              </m:ctrlPr>
+                            </m:sSubPr>
+                            <m:e>
+                              <m:r>
+                                <w:rPr>
+                                  <w:rFonts w:ascii="Cambria Math" w:hAnsi="Cambria Math"/>
+                                  <w:sz w:val="24"/>
+                                  <w:szCs w:val="24"/>
+                                </w:rPr>
+                                <m:t>x</m:t>
+                              </m:r>
+                            </m:e>
+                            <m:sub>
+                              <m:r>
+                                <w:rPr>
+                                  <w:rFonts w:ascii="Cambria Math" w:hAnsi="Cambria Math"/>
+                                  <w:sz w:val="24"/>
+                                  <w:szCs w:val="24"/>
+                                </w:rPr>
+                                <m:t>i</m:t>
+                              </m:r>
+                            </m:sub>
+                          </m:sSub>
+                        </m:e>
+                      </m:d>
+                    </m:e>
+                  </m:d>
+                </m:den>
+              </m:f>
+            </m:e>
+          </m:nary>
+          <m:r>
+            <w:rPr>
+              <w:rFonts w:ascii="Cambria Math" w:hAnsi="Cambria Math"/>
+              <w:sz w:val="24"/>
+              <w:szCs w:val="24"/>
+            </w:rPr>
+            <m:t>⋯(1)</m:t>
+          </m:r>
         </m:oMath>
       </m:oMathPara>
     </w:p>
@@ -309,16 +1243,6 @@
                   <w:sz w:val="28"/>
                   <w:szCs w:val="28"/>
                 </w:rPr>
-                <m:t>dJ</m:t>
-              </m:r>
-            </m:num>
-            <m:den>
-              <m:r>
-                <w:rPr>
-                  <w:rFonts w:ascii="Cambria Math" w:hAnsi="Cambria Math"/>
-                  <w:sz w:val="28"/>
-                  <w:szCs w:val="28"/>
-                </w:rPr>
                 <m:t>d</m:t>
               </m:r>
               <m:sSub>
@@ -365,16 +1289,82 @@
                   </m:ctrlPr>
                 </m:dPr>
                 <m:e>
-                  <m:r>
-                    <w:rPr>
-                      <w:rFonts w:ascii="Cambria Math" w:hAnsi="Cambria Math"/>
-                      <w:sz w:val="28"/>
-                      <w:szCs w:val="28"/>
-                    </w:rPr>
-                    <m:t>x</m:t>
-                  </m:r>
+                  <m:sSub>
+                    <m:sSubPr>
+                      <m:ctrlPr>
+                        <w:rPr>
+                          <w:rFonts w:ascii="Cambria Math" w:hAnsi="Cambria Math"/>
+                          <w:i/>
+                          <w:sz w:val="28"/>
+                          <w:szCs w:val="28"/>
+                        </w:rPr>
+                      </m:ctrlPr>
+                    </m:sSubPr>
+                    <m:e>
+                      <m:r>
+                        <w:rPr>
+                          <w:rFonts w:ascii="Cambria Math" w:hAnsi="Cambria Math"/>
+                          <w:sz w:val="28"/>
+                          <w:szCs w:val="28"/>
+                        </w:rPr>
+                        <m:t>x</m:t>
+                      </m:r>
+                    </m:e>
+                    <m:sub>
+                      <m:r>
+                        <w:rPr>
+                          <w:rFonts w:ascii="Cambria Math" w:hAnsi="Cambria Math"/>
+                          <w:sz w:val="28"/>
+                          <w:szCs w:val="28"/>
+                        </w:rPr>
+                        <m:t>i</m:t>
+                      </m:r>
+                    </m:sub>
+                  </m:sSub>
                 </m:e>
               </m:d>
+            </m:num>
+            <m:den>
+              <m:r>
+                <w:rPr>
+                  <w:rFonts w:ascii="Cambria Math" w:hAnsi="Cambria Math"/>
+                  <w:sz w:val="28"/>
+                  <w:szCs w:val="28"/>
+                </w:rPr>
+                <m:t>d</m:t>
+              </m:r>
+              <m:sSub>
+                <m:sSubPr>
+                  <m:ctrlPr>
+                    <w:rPr>
+                      <w:rFonts w:ascii="Cambria Math" w:hAnsi="Cambria Math"/>
+                      <w:i/>
+                      <w:sz w:val="28"/>
+                      <w:szCs w:val="28"/>
+                    </w:rPr>
+                  </m:ctrlPr>
+                </m:sSubPr>
+                <m:e>
+                  <m:r>
+                    <w:rPr>
+                      <w:rFonts w:ascii="Cambria Math" w:hAnsi="Cambria Math"/>
+                      <w:sz w:val="28"/>
+                      <w:szCs w:val="28"/>
+                    </w:rPr>
+                    <m:t>θ</m:t>
+                  </m:r>
+                </m:e>
+                <m:sub>
+                  <m:r>
+                    <w:rPr>
+                      <w:rFonts w:ascii="Cambria Math" w:hAnsi="Cambria Math"/>
+                      <w:sz w:val="28"/>
+                      <w:szCs w:val="28"/>
+                    </w:rPr>
+                    <m:t>j</m:t>
+                  </m:r>
+                </m:sub>
+              </m:sSub>
             </m:den>
           </m:f>
           <m:r>
@@ -383,10 +1373,10 @@
               <w:sz w:val="28"/>
               <w:szCs w:val="28"/>
             </w:rPr>
-            <m:t>=-</m:t>
+            <m:t>=</m:t>
           </m:r>
-          <m:f>
-            <m:fPr>
+          <m:sSub>
+            <m:sSubPr>
               <m:ctrlPr>
                 <w:rPr>
                   <w:rFonts w:ascii="Cambria Math" w:hAnsi="Cambria Math"/>
@@ -395,33 +1385,38 @@
                   <w:szCs w:val="28"/>
                 </w:rPr>
               </m:ctrlPr>
-            </m:fPr>
-            <m:num>
-              <m:r>
-                <w:rPr>
-                  <w:rFonts w:ascii="Cambria Math" w:hAnsi="Cambria Math"/>
-                  <w:sz w:val="28"/>
-                  <w:szCs w:val="28"/>
-                </w:rPr>
-                <m:t>1</m:t>
-              </m:r>
-            </m:num>
-            <m:den>
-              <m:r>
-                <w:rPr>
-                  <w:rFonts w:ascii="Cambria Math" w:hAnsi="Cambria Math"/>
-                  <w:sz w:val="28"/>
-                  <w:szCs w:val="28"/>
-                </w:rPr>
-                <m:t>m</m:t>
-              </m:r>
-            </m:den>
-          </m:f>
-          <m:nary>
-            <m:naryPr>
-              <m:chr m:val="∑"/>
-              <m:subHide m:val="1"/>
-              <m:supHide m:val="1"/>
+            </m:sSubPr>
+            <m:e>
+              <m:r>
+                <w:rPr>
+                  <w:rFonts w:ascii="Cambria Math" w:hAnsi="Cambria Math"/>
+                  <w:sz w:val="28"/>
+                  <w:szCs w:val="28"/>
+                </w:rPr>
+                <m:t>x</m:t>
+              </m:r>
+            </m:e>
+            <m:sub>
+              <m:r>
+                <w:rPr>
+                  <w:rFonts w:ascii="Cambria Math" w:hAnsi="Cambria Math"/>
+                  <w:sz w:val="28"/>
+                  <w:szCs w:val="28"/>
+                </w:rPr>
+                <m:t>i</m:t>
+              </m:r>
+              <m:r>
+                <w:rPr>
+                  <w:rFonts w:ascii="Cambria Math" w:hAnsi="Cambria Math"/>
+                  <w:sz w:val="28"/>
+                  <w:szCs w:val="28"/>
+                </w:rPr>
+                <m:t>j</m:t>
+              </m:r>
+            </m:sub>
+          </m:sSub>
+          <m:sSup>
+            <m:sSupPr>
               <m:ctrlPr>
                 <w:rPr>
                   <w:rFonts w:ascii="Cambria Math" w:hAnsi="Cambria Math"/>
@@ -430,12 +1425,28 @@
                   <w:szCs w:val="28"/>
                 </w:rPr>
               </m:ctrlPr>
-            </m:naryPr>
-            <m:sub/>
-            <m:sup/>
+            </m:sSupPr>
             <m:e>
-              <m:f>
-                <m:fPr>
+              <m:r>
+                <w:rPr>
+                  <w:rFonts w:ascii="Cambria Math" w:hAnsi="Cambria Math"/>
+                  <w:sz w:val="28"/>
+                  <w:szCs w:val="28"/>
+                </w:rPr>
+                <m:t>e</m:t>
+              </m:r>
+            </m:e>
+            <m:sup>
+              <m:r>
+                <w:rPr>
+                  <w:rFonts w:ascii="Cambria Math" w:hAnsi="Cambria Math"/>
+                  <w:sz w:val="28"/>
+                  <w:szCs w:val="28"/>
+                </w:rPr>
+                <m:t>-</m:t>
+              </m:r>
+              <m:sSup>
+                <m:sSupPr>
                   <m:ctrlPr>
                     <w:rPr>
                       <w:rFonts w:ascii="Cambria Math" w:hAnsi="Cambria Math"/>
@@ -444,42 +1455,88 @@
                       <w:szCs w:val="28"/>
                     </w:rPr>
                   </m:ctrlPr>
-                </m:fPr>
-                <m:num>
-                  <m:sSub>
-                    <m:sSubPr>
-                      <m:ctrlPr>
-                        <w:rPr>
-                          <w:rFonts w:ascii="Cambria Math" w:hAnsi="Cambria Math"/>
-                          <w:i/>
-                          <w:sz w:val="28"/>
-                          <w:szCs w:val="28"/>
-                        </w:rPr>
-                      </m:ctrlPr>
-                    </m:sSubPr>
-                    <m:e>
-                      <m:r>
-                        <w:rPr>
-                          <w:rFonts w:ascii="Cambria Math" w:hAnsi="Cambria Math"/>
-                          <w:sz w:val="28"/>
-                          <w:szCs w:val="28"/>
-                        </w:rPr>
-                        <m:t>y</m:t>
-                      </m:r>
-                    </m:e>
-                    <m:sub>
-                      <m:r>
-                        <w:rPr>
-                          <w:rFonts w:ascii="Cambria Math" w:hAnsi="Cambria Math"/>
-                          <w:sz w:val="28"/>
-                          <w:szCs w:val="28"/>
-                        </w:rPr>
-                        <m:t>i</m:t>
-                      </m:r>
-                    </m:sub>
-                  </m:sSub>
-                </m:num>
-                <m:den>
+                </m:sSupPr>
+                <m:e>
+                  <m:r>
+                    <w:rPr>
+                      <w:rFonts w:ascii="Cambria Math" w:hAnsi="Cambria Math"/>
+                      <w:sz w:val="28"/>
+                      <w:szCs w:val="28"/>
+                    </w:rPr>
+                    <m:t>θ</m:t>
+                  </m:r>
+                </m:e>
+                <m:sup>
+                  <m:r>
+                    <w:rPr>
+                      <w:rFonts w:ascii="Cambria Math" w:hAnsi="Cambria Math"/>
+                      <w:sz w:val="28"/>
+                      <w:szCs w:val="28"/>
+                    </w:rPr>
+                    <m:t>T</m:t>
+                  </m:r>
+                </m:sup>
+              </m:sSup>
+              <m:sSub>
+                <m:sSubPr>
+                  <m:ctrlPr>
+                    <w:rPr>
+                      <w:rFonts w:ascii="Cambria Math" w:hAnsi="Cambria Math"/>
+                      <w:i/>
+                      <w:sz w:val="28"/>
+                      <w:szCs w:val="28"/>
+                    </w:rPr>
+                  </m:ctrlPr>
+                </m:sSubPr>
+                <m:e>
+                  <m:r>
+                    <w:rPr>
+                      <w:rFonts w:ascii="Cambria Math" w:hAnsi="Cambria Math"/>
+                      <w:sz w:val="28"/>
+                      <w:szCs w:val="28"/>
+                    </w:rPr>
+                    <m:t>x</m:t>
+                  </m:r>
+                </m:e>
+                <m:sub>
+                  <m:r>
+                    <w:rPr>
+                      <w:rFonts w:ascii="Cambria Math" w:hAnsi="Cambria Math"/>
+                      <w:sz w:val="28"/>
+                      <w:szCs w:val="28"/>
+                    </w:rPr>
+                    <m:t>i</m:t>
+                  </m:r>
+                </m:sub>
+              </m:sSub>
+            </m:sup>
+          </m:sSup>
+          <m:sSup>
+            <m:sSupPr>
+              <m:ctrlPr>
+                <w:rPr>
+                  <w:rFonts w:ascii="Cambria Math" w:hAnsi="Cambria Math"/>
+                  <w:i/>
+                  <w:sz w:val="28"/>
+                  <w:szCs w:val="28"/>
+                </w:rPr>
+              </m:ctrlPr>
+            </m:sSupPr>
+            <m:e>
+              <m:d>
+                <m:dPr>
+                  <m:begChr m:val="["/>
+                  <m:endChr m:val="]"/>
+                  <m:ctrlPr>
+                    <w:rPr>
+                      <w:rFonts w:ascii="Cambria Math" w:hAnsi="Cambria Math"/>
+                      <w:i/>
+                      <w:sz w:val="28"/>
+                      <w:szCs w:val="28"/>
+                    </w:rPr>
+                  </m:ctrlPr>
+                </m:dPr>
+                <m:e>
                   <m:sSub>
                     <m:sSubPr>
                       <m:ctrlPr>
@@ -524,407 +1581,6 @@
                       </m:ctrlPr>
                     </m:dPr>
                     <m:e>
-                      <m:r>
-                        <w:rPr>
-                          <w:rFonts w:ascii="Cambria Math" w:hAnsi="Cambria Math"/>
-                          <w:sz w:val="28"/>
-                          <w:szCs w:val="28"/>
-                        </w:rPr>
-                        <m:t>x</m:t>
-                      </m:r>
-                    </m:e>
-                  </m:d>
-                </m:den>
-              </m:f>
-              <m:r>
-                <w:rPr>
-                  <w:rFonts w:ascii="Cambria Math" w:hAnsi="Cambria Math"/>
-                  <w:sz w:val="28"/>
-                  <w:szCs w:val="28"/>
-                </w:rPr>
-                <m:t>+</m:t>
-              </m:r>
-              <m:f>
-                <m:fPr>
-                  <m:ctrlPr>
-                    <w:rPr>
-                      <w:rFonts w:ascii="Cambria Math" w:hAnsi="Cambria Math"/>
-                      <w:i/>
-                      <w:sz w:val="28"/>
-                      <w:szCs w:val="28"/>
-                    </w:rPr>
-                  </m:ctrlPr>
-                </m:fPr>
-                <m:num>
-                  <m:r>
-                    <w:rPr>
-                      <w:rFonts w:ascii="Cambria Math" w:hAnsi="Cambria Math"/>
-                      <w:sz w:val="28"/>
-                      <w:szCs w:val="28"/>
-                    </w:rPr>
-                    <m:t>1-</m:t>
-                  </m:r>
-                  <m:sSub>
-                    <m:sSubPr>
-                      <m:ctrlPr>
-                        <w:rPr>
-                          <w:rFonts w:ascii="Cambria Math" w:hAnsi="Cambria Math"/>
-                          <w:i/>
-                          <w:sz w:val="28"/>
-                          <w:szCs w:val="28"/>
-                        </w:rPr>
-                      </m:ctrlPr>
-                    </m:sSubPr>
-                    <m:e>
-                      <m:r>
-                        <w:rPr>
-                          <w:rFonts w:ascii="Cambria Math" w:hAnsi="Cambria Math"/>
-                          <w:sz w:val="28"/>
-                          <w:szCs w:val="28"/>
-                        </w:rPr>
-                        <m:t>y</m:t>
-                      </m:r>
-                    </m:e>
-                    <m:sub>
-                      <m:r>
-                        <w:rPr>
-                          <w:rFonts w:ascii="Cambria Math" w:hAnsi="Cambria Math"/>
-                          <w:sz w:val="28"/>
-                          <w:szCs w:val="28"/>
-                        </w:rPr>
-                        <m:t>i</m:t>
-                      </m:r>
-                    </m:sub>
-                  </m:sSub>
-                </m:num>
-                <m:den>
-                  <m:r>
-                    <w:rPr>
-                      <w:rFonts w:ascii="Cambria Math" w:hAnsi="Cambria Math"/>
-                      <w:sz w:val="28"/>
-                      <w:szCs w:val="28"/>
-                    </w:rPr>
-                    <m:t>1-</m:t>
-                  </m:r>
-                  <m:sSub>
-                    <m:sSubPr>
-                      <m:ctrlPr>
-                        <w:rPr>
-                          <w:rFonts w:ascii="Cambria Math" w:hAnsi="Cambria Math"/>
-                          <w:i/>
-                          <w:sz w:val="28"/>
-                          <w:szCs w:val="28"/>
-                        </w:rPr>
-                      </m:ctrlPr>
-                    </m:sSubPr>
-                    <m:e>
-                      <m:r>
-                        <w:rPr>
-                          <w:rFonts w:ascii="Cambria Math" w:hAnsi="Cambria Math"/>
-                          <w:sz w:val="28"/>
-                          <w:szCs w:val="28"/>
-                        </w:rPr>
-                        <m:t>h</m:t>
-                      </m:r>
-                    </m:e>
-                    <m:sub>
-                      <m:r>
-                        <w:rPr>
-                          <w:rFonts w:ascii="Cambria Math" w:hAnsi="Cambria Math"/>
-                          <w:sz w:val="28"/>
-                          <w:szCs w:val="28"/>
-                        </w:rPr>
-                        <m:t>θ</m:t>
-                      </m:r>
-                    </m:sub>
-                  </m:sSub>
-                  <m:d>
-                    <m:dPr>
-                      <m:ctrlPr>
-                        <w:rPr>
-                          <w:rFonts w:ascii="Cambria Math" w:hAnsi="Cambria Math"/>
-                          <w:i/>
-                          <w:sz w:val="28"/>
-                          <w:szCs w:val="28"/>
-                        </w:rPr>
-                      </m:ctrlPr>
-                    </m:dPr>
-                    <m:e>
-                      <m:r>
-                        <w:rPr>
-                          <w:rFonts w:ascii="Cambria Math" w:hAnsi="Cambria Math"/>
-                          <w:sz w:val="28"/>
-                          <w:szCs w:val="28"/>
-                        </w:rPr>
-                        <m:t>x</m:t>
-                      </m:r>
-                    </m:e>
-                  </m:d>
-                </m:den>
-              </m:f>
-              <m:d>
-                <m:dPr>
-                  <m:ctrlPr>
-                    <w:rPr>
-                      <w:rFonts w:ascii="Cambria Math" w:hAnsi="Cambria Math"/>
-                      <w:i/>
-                      <w:sz w:val="28"/>
-                      <w:szCs w:val="28"/>
-                    </w:rPr>
-                  </m:ctrlPr>
-                </m:dPr>
-                <m:e>
-                  <m:r>
-                    <w:rPr>
-                      <w:rFonts w:ascii="Cambria Math" w:hAnsi="Cambria Math"/>
-                      <w:sz w:val="28"/>
-                      <w:szCs w:val="28"/>
-                    </w:rPr>
-                    <m:t>-1</m:t>
-                  </m:r>
-                </m:e>
-              </m:d>
-            </m:e>
-          </m:nary>
-          <m:r>
-            <w:rPr>
-              <w:rFonts w:ascii="Cambria Math" w:hAnsi="Cambria Math"/>
-              <w:sz w:val="28"/>
-              <w:szCs w:val="28"/>
-            </w:rPr>
-            <m:t>=-</m:t>
-          </m:r>
-          <m:f>
-            <m:fPr>
-              <m:ctrlPr>
-                <w:rPr>
-                  <w:rFonts w:ascii="Cambria Math" w:hAnsi="Cambria Math"/>
-                  <w:i/>
-                  <w:sz w:val="28"/>
-                  <w:szCs w:val="28"/>
-                </w:rPr>
-              </m:ctrlPr>
-            </m:fPr>
-            <m:num>
-              <m:r>
-                <w:rPr>
-                  <w:rFonts w:ascii="Cambria Math" w:hAnsi="Cambria Math"/>
-                  <w:sz w:val="28"/>
-                  <w:szCs w:val="28"/>
-                </w:rPr>
-                <m:t>1</m:t>
-              </m:r>
-            </m:num>
-            <m:den>
-              <m:r>
-                <w:rPr>
-                  <w:rFonts w:ascii="Cambria Math" w:hAnsi="Cambria Math"/>
-                  <w:sz w:val="28"/>
-                  <w:szCs w:val="28"/>
-                </w:rPr>
-                <m:t>m</m:t>
-              </m:r>
-            </m:den>
-          </m:f>
-          <m:nary>
-            <m:naryPr>
-              <m:chr m:val="∑"/>
-              <m:subHide m:val="1"/>
-              <m:supHide m:val="1"/>
-              <m:ctrlPr>
-                <w:rPr>
-                  <w:rFonts w:ascii="Cambria Math" w:hAnsi="Cambria Math"/>
-                  <w:i/>
-                  <w:sz w:val="28"/>
-                  <w:szCs w:val="28"/>
-                </w:rPr>
-              </m:ctrlPr>
-            </m:naryPr>
-            <m:sub/>
-            <m:sup/>
-            <m:e>
-              <m:f>
-                <m:fPr>
-                  <m:ctrlPr>
-                    <w:rPr>
-                      <w:rFonts w:ascii="Cambria Math" w:hAnsi="Cambria Math"/>
-                      <w:i/>
-                      <w:sz w:val="28"/>
-                      <w:szCs w:val="28"/>
-                    </w:rPr>
-                  </m:ctrlPr>
-                </m:fPr>
-                <m:num>
-                  <m:sSub>
-                    <m:sSubPr>
-                      <m:ctrlPr>
-                        <w:rPr>
-                          <w:rFonts w:ascii="Cambria Math" w:hAnsi="Cambria Math"/>
-                          <w:i/>
-                          <w:sz w:val="28"/>
-                          <w:szCs w:val="28"/>
-                        </w:rPr>
-                      </m:ctrlPr>
-                    </m:sSubPr>
-                    <m:e>
-                      <m:r>
-                        <w:rPr>
-                          <w:rFonts w:ascii="Cambria Math" w:hAnsi="Cambria Math"/>
-                          <w:sz w:val="28"/>
-                          <w:szCs w:val="28"/>
-                        </w:rPr>
-                        <m:t>y</m:t>
-                      </m:r>
-                    </m:e>
-                    <m:sub>
-                      <m:r>
-                        <w:rPr>
-                          <w:rFonts w:ascii="Cambria Math" w:hAnsi="Cambria Math"/>
-                          <w:sz w:val="28"/>
-                          <w:szCs w:val="28"/>
-                        </w:rPr>
-                        <m:t>i</m:t>
-                      </m:r>
-                    </m:sub>
-                  </m:sSub>
-                  <m:r>
-                    <w:rPr>
-                      <w:rFonts w:ascii="Cambria Math" w:hAnsi="Cambria Math"/>
-                      <w:sz w:val="28"/>
-                      <w:szCs w:val="28"/>
-                    </w:rPr>
-                    <m:t>-</m:t>
-                  </m:r>
-                  <m:sSub>
-                    <m:sSubPr>
-                      <m:ctrlPr>
-                        <w:rPr>
-                          <w:rFonts w:ascii="Cambria Math" w:hAnsi="Cambria Math"/>
-                          <w:i/>
-                          <w:sz w:val="28"/>
-                          <w:szCs w:val="28"/>
-                        </w:rPr>
-                      </m:ctrlPr>
-                    </m:sSubPr>
-                    <m:e>
-                      <m:r>
-                        <w:rPr>
-                          <w:rFonts w:ascii="Cambria Math" w:hAnsi="Cambria Math"/>
-                          <w:sz w:val="28"/>
-                          <w:szCs w:val="28"/>
-                        </w:rPr>
-                        <m:t>h</m:t>
-                      </m:r>
-                    </m:e>
-                    <m:sub>
-                      <m:r>
-                        <w:rPr>
-                          <w:rFonts w:ascii="Cambria Math" w:hAnsi="Cambria Math"/>
-                          <w:sz w:val="28"/>
-                          <w:szCs w:val="28"/>
-                        </w:rPr>
-                        <m:t>θ</m:t>
-                      </m:r>
-                    </m:sub>
-                  </m:sSub>
-                  <m:d>
-                    <m:dPr>
-                      <m:ctrlPr>
-                        <w:rPr>
-                          <w:rFonts w:ascii="Cambria Math" w:hAnsi="Cambria Math"/>
-                          <w:i/>
-                          <w:sz w:val="28"/>
-                          <w:szCs w:val="28"/>
-                        </w:rPr>
-                      </m:ctrlPr>
-                    </m:dPr>
-                    <m:e>
-                      <m:r>
-                        <w:rPr>
-                          <w:rFonts w:ascii="Cambria Math" w:hAnsi="Cambria Math"/>
-                          <w:sz w:val="28"/>
-                          <w:szCs w:val="28"/>
-                        </w:rPr>
-                        <m:t>x</m:t>
-                      </m:r>
-                    </m:e>
-                  </m:d>
-                </m:num>
-                <m:den>
-                  <m:sSub>
-                    <m:sSubPr>
-                      <m:ctrlPr>
-                        <w:rPr>
-                          <w:rFonts w:ascii="Cambria Math" w:hAnsi="Cambria Math"/>
-                          <w:i/>
-                          <w:sz w:val="28"/>
-                          <w:szCs w:val="28"/>
-                        </w:rPr>
-                      </m:ctrlPr>
-                    </m:sSubPr>
-                    <m:e>
-                      <m:r>
-                        <w:rPr>
-                          <w:rFonts w:ascii="Cambria Math" w:hAnsi="Cambria Math"/>
-                          <w:sz w:val="28"/>
-                          <w:szCs w:val="28"/>
-                        </w:rPr>
-                        <m:t>h</m:t>
-                      </m:r>
-                    </m:e>
-                    <m:sub>
-                      <m:r>
-                        <w:rPr>
-                          <w:rFonts w:ascii="Cambria Math" w:hAnsi="Cambria Math"/>
-                          <w:sz w:val="28"/>
-                          <w:szCs w:val="28"/>
-                        </w:rPr>
-                        <m:t>θ</m:t>
-                      </m:r>
-                    </m:sub>
-                  </m:sSub>
-                  <m:d>
-                    <m:dPr>
-                      <m:ctrlPr>
-                        <w:rPr>
-                          <w:rFonts w:ascii="Cambria Math" w:hAnsi="Cambria Math"/>
-                          <w:i/>
-                          <w:sz w:val="28"/>
-                          <w:szCs w:val="28"/>
-                        </w:rPr>
-                      </m:ctrlPr>
-                    </m:dPr>
-                    <m:e>
-                      <m:r>
-                        <w:rPr>
-                          <w:rFonts w:ascii="Cambria Math" w:hAnsi="Cambria Math"/>
-                          <w:sz w:val="28"/>
-                          <w:szCs w:val="28"/>
-                        </w:rPr>
-                        <m:t>x</m:t>
-                      </m:r>
-                    </m:e>
-                  </m:d>
-                  <m:d>
-                    <m:dPr>
-                      <m:ctrlPr>
-                        <w:rPr>
-                          <w:rFonts w:ascii="Cambria Math" w:hAnsi="Cambria Math"/>
-                          <w:i/>
-                          <w:sz w:val="28"/>
-                          <w:szCs w:val="28"/>
-                        </w:rPr>
-                      </m:ctrlPr>
-                    </m:dPr>
-                    <m:e>
-                      <m:r>
-                        <w:rPr>
-                          <w:rFonts w:ascii="Cambria Math" w:hAnsi="Cambria Math"/>
-                          <w:sz w:val="28"/>
-                          <w:szCs w:val="28"/>
-                        </w:rPr>
-                        <m:t>1-</m:t>
-                      </m:r>
                       <m:sSub>
                         <m:sSubPr>
                           <m:ctrlPr>
@@ -943,7 +1599,7 @@
                               <w:sz w:val="28"/>
                               <w:szCs w:val="28"/>
                             </w:rPr>
-                            <m:t>h</m:t>
+                            <m:t>x</m:t>
                           </m:r>
                         </m:e>
                         <m:sub>
@@ -953,366 +1609,10 @@
                               <w:sz w:val="28"/>
                               <w:szCs w:val="28"/>
                             </w:rPr>
-                            <m:t>θ</m:t>
+                            <m:t>i</m:t>
                           </m:r>
                         </m:sub>
                       </m:sSub>
-                      <m:d>
-                        <m:dPr>
-                          <m:ctrlPr>
-                            <w:rPr>
-                              <w:rFonts w:ascii="Cambria Math" w:hAnsi="Cambria Math"/>
-                              <w:i/>
-                              <w:sz w:val="28"/>
-                              <w:szCs w:val="28"/>
-                            </w:rPr>
-                          </m:ctrlPr>
-                        </m:dPr>
-                        <m:e>
-                          <m:r>
-                            <w:rPr>
-                              <w:rFonts w:ascii="Cambria Math" w:hAnsi="Cambria Math"/>
-                              <w:sz w:val="28"/>
-                              <w:szCs w:val="28"/>
-                            </w:rPr>
-                            <m:t>x</m:t>
-                          </m:r>
-                        </m:e>
-                      </m:d>
-                    </m:e>
-                  </m:d>
-                </m:den>
-              </m:f>
-            </m:e>
-          </m:nary>
-          <m:r>
-            <w:rPr>
-              <w:rFonts w:ascii="Cambria Math" w:hAnsi="Cambria Math"/>
-              <w:sz w:val="28"/>
-              <w:szCs w:val="28"/>
-            </w:rPr>
-            <m:t>⋯(1)</m:t>
-          </m:r>
-        </m:oMath>
-      </m:oMathPara>
-    </w:p>
-    <w:p>
-      <w:pPr>
-        <w:rPr>
-          <w:sz w:val="28"/>
-          <w:szCs w:val="28"/>
-        </w:rPr>
-      </w:pPr>
-      <m:oMathPara>
-        <m:oMath>
-          <m:f>
-            <m:fPr>
-              <m:ctrlPr>
-                <w:rPr>
-                  <w:rFonts w:ascii="Cambria Math" w:hAnsi="Cambria Math"/>
-                  <w:i/>
-                  <w:sz w:val="28"/>
-                  <w:szCs w:val="28"/>
-                </w:rPr>
-              </m:ctrlPr>
-            </m:fPr>
-            <m:num>
-              <m:r>
-                <w:rPr>
-                  <w:rFonts w:ascii="Cambria Math" w:hAnsi="Cambria Math"/>
-                  <w:sz w:val="28"/>
-                  <w:szCs w:val="28"/>
-                </w:rPr>
-                <m:t>d</m:t>
-              </m:r>
-              <m:sSub>
-                <m:sSubPr>
-                  <m:ctrlPr>
-                    <w:rPr>
-                      <w:rFonts w:ascii="Cambria Math" w:hAnsi="Cambria Math"/>
-                      <w:i/>
-                      <w:sz w:val="28"/>
-                      <w:szCs w:val="28"/>
-                    </w:rPr>
-                  </m:ctrlPr>
-                </m:sSubPr>
-                <m:e>
-                  <m:r>
-                    <w:rPr>
-                      <w:rFonts w:ascii="Cambria Math" w:hAnsi="Cambria Math"/>
-                      <w:sz w:val="28"/>
-                      <w:szCs w:val="28"/>
-                    </w:rPr>
-                    <m:t>h</m:t>
-                  </m:r>
-                </m:e>
-                <m:sub>
-                  <m:r>
-                    <w:rPr>
-                      <w:rFonts w:ascii="Cambria Math" w:hAnsi="Cambria Math"/>
-                      <w:sz w:val="28"/>
-                      <w:szCs w:val="28"/>
-                    </w:rPr>
-                    <m:t>θ</m:t>
-                  </m:r>
-                </m:sub>
-              </m:sSub>
-              <m:d>
-                <m:dPr>
-                  <m:ctrlPr>
-                    <w:rPr>
-                      <w:rFonts w:ascii="Cambria Math" w:hAnsi="Cambria Math"/>
-                      <w:i/>
-                      <w:sz w:val="28"/>
-                      <w:szCs w:val="28"/>
-                    </w:rPr>
-                  </m:ctrlPr>
-                </m:dPr>
-                <m:e>
-                  <m:r>
-                    <w:rPr>
-                      <w:rFonts w:ascii="Cambria Math" w:hAnsi="Cambria Math"/>
-                      <w:sz w:val="28"/>
-                      <w:szCs w:val="28"/>
-                    </w:rPr>
-                    <m:t>x</m:t>
-                  </m:r>
-                </m:e>
-              </m:d>
-            </m:num>
-            <m:den>
-              <m:r>
-                <w:rPr>
-                  <w:rFonts w:ascii="Cambria Math" w:hAnsi="Cambria Math"/>
-                  <w:sz w:val="28"/>
-                  <w:szCs w:val="28"/>
-                </w:rPr>
-                <m:t>d</m:t>
-              </m:r>
-              <m:sSub>
-                <m:sSubPr>
-                  <m:ctrlPr>
-                    <w:rPr>
-                      <w:rFonts w:ascii="Cambria Math" w:hAnsi="Cambria Math"/>
-                      <w:i/>
-                      <w:sz w:val="28"/>
-                      <w:szCs w:val="28"/>
-                    </w:rPr>
-                  </m:ctrlPr>
-                </m:sSubPr>
-                <m:e>
-                  <m:r>
-                    <w:rPr>
-                      <w:rFonts w:ascii="Cambria Math" w:hAnsi="Cambria Math"/>
-                      <w:sz w:val="28"/>
-                      <w:szCs w:val="28"/>
-                    </w:rPr>
-                    <m:t>θ</m:t>
-                  </m:r>
-                </m:e>
-                <m:sub>
-                  <m:r>
-                    <w:rPr>
-                      <w:rFonts w:ascii="Cambria Math" w:hAnsi="Cambria Math"/>
-                      <w:sz w:val="28"/>
-                      <w:szCs w:val="28"/>
-                    </w:rPr>
-                    <m:t>j</m:t>
-                  </m:r>
-                </m:sub>
-              </m:sSub>
-            </m:den>
-          </m:f>
-          <m:r>
-            <w:rPr>
-              <w:rFonts w:ascii="Cambria Math" w:hAnsi="Cambria Math"/>
-              <w:sz w:val="28"/>
-              <w:szCs w:val="28"/>
-            </w:rPr>
-            <m:t>=</m:t>
-          </m:r>
-          <m:sSub>
-            <m:sSubPr>
-              <m:ctrlPr>
-                <w:rPr>
-                  <w:rFonts w:ascii="Cambria Math" w:hAnsi="Cambria Math"/>
-                  <w:i/>
-                  <w:sz w:val="28"/>
-                  <w:szCs w:val="28"/>
-                </w:rPr>
-              </m:ctrlPr>
-            </m:sSubPr>
-            <m:e>
-              <m:r>
-                <w:rPr>
-                  <w:rFonts w:ascii="Cambria Math" w:hAnsi="Cambria Math"/>
-                  <w:sz w:val="28"/>
-                  <w:szCs w:val="28"/>
-                </w:rPr>
-                <m:t>x</m:t>
-              </m:r>
-            </m:e>
-            <m:sub>
-              <m:r>
-                <w:rPr>
-                  <w:rFonts w:ascii="Cambria Math" w:hAnsi="Cambria Math"/>
-                  <w:sz w:val="28"/>
-                  <w:szCs w:val="28"/>
-                </w:rPr>
-                <m:t>j</m:t>
-              </m:r>
-            </m:sub>
-          </m:sSub>
-          <m:sSup>
-            <m:sSupPr>
-              <m:ctrlPr>
-                <w:rPr>
-                  <w:rFonts w:ascii="Cambria Math" w:hAnsi="Cambria Math"/>
-                  <w:i/>
-                  <w:sz w:val="28"/>
-                  <w:szCs w:val="28"/>
-                </w:rPr>
-              </m:ctrlPr>
-            </m:sSupPr>
-            <m:e>
-              <m:r>
-                <w:rPr>
-                  <w:rFonts w:ascii="Cambria Math" w:hAnsi="Cambria Math"/>
-                  <w:sz w:val="28"/>
-                  <w:szCs w:val="28"/>
-                </w:rPr>
-                <m:t>e</m:t>
-              </m:r>
-            </m:e>
-            <m:sup>
-              <m:r>
-                <w:rPr>
-                  <w:rFonts w:ascii="Cambria Math" w:hAnsi="Cambria Math"/>
-                  <w:sz w:val="28"/>
-                  <w:szCs w:val="28"/>
-                </w:rPr>
-                <m:t>-</m:t>
-              </m:r>
-              <m:sSup>
-                <m:sSupPr>
-                  <m:ctrlPr>
-                    <w:rPr>
-                      <w:rFonts w:ascii="Cambria Math" w:hAnsi="Cambria Math"/>
-                      <w:i/>
-                      <w:sz w:val="28"/>
-                      <w:szCs w:val="28"/>
-                    </w:rPr>
-                  </m:ctrlPr>
-                </m:sSupPr>
-                <m:e>
-                  <m:r>
-                    <w:rPr>
-                      <w:rFonts w:ascii="Cambria Math" w:hAnsi="Cambria Math"/>
-                      <w:sz w:val="28"/>
-                      <w:szCs w:val="28"/>
-                    </w:rPr>
-                    <m:t>θ</m:t>
-                  </m:r>
-                </m:e>
-                <m:sup>
-                  <m:r>
-                    <w:rPr>
-                      <w:rFonts w:ascii="Cambria Math" w:hAnsi="Cambria Math"/>
-                      <w:sz w:val="28"/>
-                      <w:szCs w:val="28"/>
-                    </w:rPr>
-                    <m:t>T</m:t>
-                  </m:r>
-                </m:sup>
-              </m:sSup>
-              <m:r>
-                <w:rPr>
-                  <w:rFonts w:ascii="Cambria Math" w:hAnsi="Cambria Math"/>
-                  <w:sz w:val="28"/>
-                  <w:szCs w:val="28"/>
-                </w:rPr>
-                <m:t>x</m:t>
-              </m:r>
-            </m:sup>
-          </m:sSup>
-          <m:sSup>
-            <m:sSupPr>
-              <m:ctrlPr>
-                <w:rPr>
-                  <w:rFonts w:ascii="Cambria Math" w:hAnsi="Cambria Math"/>
-                  <w:i/>
-                  <w:sz w:val="28"/>
-                  <w:szCs w:val="28"/>
-                </w:rPr>
-              </m:ctrlPr>
-            </m:sSupPr>
-            <m:e>
-              <m:d>
-                <m:dPr>
-                  <m:begChr m:val="["/>
-                  <m:endChr m:val="]"/>
-                  <m:ctrlPr>
-                    <w:rPr>
-                      <w:rFonts w:ascii="Cambria Math" w:hAnsi="Cambria Math"/>
-                      <w:i/>
-                      <w:sz w:val="28"/>
-                      <w:szCs w:val="28"/>
-                    </w:rPr>
-                  </m:ctrlPr>
-                </m:dPr>
-                <m:e>
-                  <m:sSub>
-                    <m:sSubPr>
-                      <m:ctrlPr>
-                        <w:rPr>
-                          <w:rFonts w:ascii="Cambria Math" w:hAnsi="Cambria Math"/>
-                          <w:i/>
-                          <w:sz w:val="28"/>
-                          <w:szCs w:val="28"/>
-                        </w:rPr>
-                      </m:ctrlPr>
-                    </m:sSubPr>
-                    <m:e>
-                      <m:r>
-                        <w:rPr>
-                          <w:rFonts w:ascii="Cambria Math" w:hAnsi="Cambria Math"/>
-                          <w:sz w:val="28"/>
-                          <w:szCs w:val="28"/>
-                        </w:rPr>
-                        <m:t>h</m:t>
-                      </m:r>
-                    </m:e>
-                    <m:sub>
-                      <m:r>
-                        <w:rPr>
-                          <w:rFonts w:ascii="Cambria Math" w:hAnsi="Cambria Math"/>
-                          <w:sz w:val="28"/>
-                          <w:szCs w:val="28"/>
-                        </w:rPr>
-                        <m:t>θ</m:t>
-                      </m:r>
-                    </m:sub>
-                  </m:sSub>
-                  <m:d>
-                    <m:dPr>
-                      <m:ctrlPr>
-                        <w:rPr>
-                          <w:rFonts w:ascii="Cambria Math" w:hAnsi="Cambria Math"/>
-                          <w:i/>
-                          <w:sz w:val="28"/>
-                          <w:szCs w:val="28"/>
-                        </w:rPr>
-                      </m:ctrlPr>
-                    </m:dPr>
-                    <m:e>
-                      <m:r>
-                        <w:rPr>
-                          <w:rFonts w:ascii="Cambria Math" w:hAnsi="Cambria Math"/>
-                          <w:sz w:val="28"/>
-                          <w:szCs w:val="28"/>
-                        </w:rPr>
-                        <m:t>x</m:t>
-                      </m:r>
                     </m:e>
                   </m:d>
                 </m:e>
@@ -1354,8 +1654,6 @@
         </w:rPr>
         <w:t>Multiply (1) and (2), we have</w:t>
       </w:r>
-      <w:bookmarkStart w:id="0" w:name="_GoBack"/>
-      <w:bookmarkEnd w:id="0"/>
     </w:p>
     <w:p>
       <w:pPr>
@@ -1436,15 +1734,7 @@
               <w:sz w:val="28"/>
               <w:szCs w:val="28"/>
             </w:rPr>
-            <m:t>=</m:t>
-          </m:r>
-          <m:r>
-            <w:rPr>
-              <w:rFonts w:ascii="Cambria Math" w:hAnsi="Cambria Math"/>
-              <w:sz w:val="28"/>
-              <w:szCs w:val="28"/>
-            </w:rPr>
-            <m:t>-</m:t>
+            <m:t>=-</m:t>
           </m:r>
           <m:f>
             <m:fPr>
@@ -1551,14 +1841,38 @@
                       </m:ctrlPr>
                     </m:dPr>
                     <m:e>
-                      <m:r>
-                        <w:rPr>
-                          <w:rFonts w:ascii="Cambria Math" w:hAnsi="Cambria Math"/>
-                          <w:sz w:val="28"/>
-                          <w:szCs w:val="28"/>
-                        </w:rPr>
-                        <m:t>x</m:t>
-                      </m:r>
+                      <m:sSub>
+                        <m:sSubPr>
+                          <m:ctrlPr>
+                            <w:rPr>
+                              <w:rFonts w:ascii="Cambria Math" w:hAnsi="Cambria Math"/>
+                              <w:i/>
+                              <w:sz w:val="28"/>
+                              <w:szCs w:val="28"/>
+                            </w:rPr>
+                          </m:ctrlPr>
+                        </m:sSubPr>
+                        <m:e>
+                          <m:r>
+                            <w:rPr>
+                              <w:rFonts w:ascii="Cambria Math" w:hAnsi="Cambria Math"/>
+                              <w:sz w:val="28"/>
+                              <w:szCs w:val="28"/>
+                            </w:rPr>
+                            <m:t>x</m:t>
+                          </m:r>
+                        </m:e>
+                        <m:sub>
+                          <m:r>
+                            <w:rPr>
+                              <w:rFonts w:ascii="Cambria Math" w:hAnsi="Cambria Math"/>
+                              <w:sz w:val="28"/>
+                              <w:szCs w:val="28"/>
+                            </w:rPr>
+                            <m:t>i</m:t>
+                          </m:r>
+                        </m:sub>
+                      </m:sSub>
                     </m:e>
                   </m:d>
                 </m:num>
@@ -1615,14 +1929,38 @@
                       </m:ctrlPr>
                     </m:dPr>
                     <m:e>
-                      <m:r>
-                        <w:rPr>
-                          <w:rFonts w:ascii="Cambria Math" w:hAnsi="Cambria Math"/>
-                          <w:sz w:val="28"/>
-                          <w:szCs w:val="28"/>
-                        </w:rPr>
-                        <m:t>x</m:t>
-                      </m:r>
+                      <m:sSub>
+                        <m:sSubPr>
+                          <m:ctrlPr>
+                            <w:rPr>
+                              <w:rFonts w:ascii="Cambria Math" w:hAnsi="Cambria Math"/>
+                              <w:i/>
+                              <w:sz w:val="28"/>
+                              <w:szCs w:val="28"/>
+                            </w:rPr>
+                          </m:ctrlPr>
+                        </m:sSubPr>
+                        <m:e>
+                          <m:r>
+                            <w:rPr>
+                              <w:rFonts w:ascii="Cambria Math" w:hAnsi="Cambria Math"/>
+                              <w:sz w:val="28"/>
+                              <w:szCs w:val="28"/>
+                            </w:rPr>
+                            <m:t>x</m:t>
+                          </m:r>
+                        </m:e>
+                        <m:sub>
+                          <m:r>
+                            <w:rPr>
+                              <w:rFonts w:ascii="Cambria Math" w:hAnsi="Cambria Math"/>
+                              <w:sz w:val="28"/>
+                              <w:szCs w:val="28"/>
+                            </w:rPr>
+                            <m:t>i</m:t>
+                          </m:r>
+                        </m:sub>
+                      </m:sSub>
                     </m:e>
                   </m:d>
                 </m:den>
@@ -1655,6 +1993,14 @@
                       <w:sz w:val="28"/>
                       <w:szCs w:val="28"/>
                     </w:rPr>
+                    <m:t>i</m:t>
+                  </m:r>
+                  <m:r>
+                    <w:rPr>
+                      <w:rFonts w:ascii="Cambria Math" w:hAnsi="Cambria Math"/>
+                      <w:sz w:val="28"/>
+                      <w:szCs w:val="28"/>
+                    </w:rPr>
                     <m:t>j</m:t>
                   </m:r>
                 </m:sub>
@@ -1721,14 +2067,38 @@
                       </m:r>
                     </m:sup>
                   </m:sSup>
-                  <m:r>
-                    <w:rPr>
-                      <w:rFonts w:ascii="Cambria Math" w:hAnsi="Cambria Math"/>
-                      <w:sz w:val="28"/>
-                      <w:szCs w:val="28"/>
-                    </w:rPr>
-                    <m:t>x</m:t>
-                  </m:r>
+                  <m:sSub>
+                    <m:sSubPr>
+                      <m:ctrlPr>
+                        <w:rPr>
+                          <w:rFonts w:ascii="Cambria Math" w:hAnsi="Cambria Math"/>
+                          <w:i/>
+                          <w:sz w:val="28"/>
+                          <w:szCs w:val="28"/>
+                        </w:rPr>
+                      </m:ctrlPr>
+                    </m:sSubPr>
+                    <m:e>
+                      <m:r>
+                        <w:rPr>
+                          <w:rFonts w:ascii="Cambria Math" w:hAnsi="Cambria Math"/>
+                          <w:sz w:val="28"/>
+                          <w:szCs w:val="28"/>
+                        </w:rPr>
+                        <m:t>x</m:t>
+                      </m:r>
+                    </m:e>
+                    <m:sub>
+                      <m:r>
+                        <w:rPr>
+                          <w:rFonts w:ascii="Cambria Math" w:hAnsi="Cambria Math"/>
+                          <w:sz w:val="28"/>
+                          <w:szCs w:val="28"/>
+                        </w:rPr>
+                        <m:t>i</m:t>
+                      </m:r>
+                    </m:sub>
+                  </m:sSub>
                 </m:sup>
               </m:sSup>
               <m:r>
@@ -1823,14 +2193,38 @@
                   </m:ctrlPr>
                 </m:dPr>
                 <m:e>
-                  <m:r>
-                    <w:rPr>
-                      <w:rFonts w:ascii="Cambria Math" w:hAnsi="Cambria Math"/>
-                      <w:sz w:val="28"/>
-                      <w:szCs w:val="28"/>
-                    </w:rPr>
-                    <m:t>x</m:t>
-                  </m:r>
+                  <m:sSub>
+                    <m:sSubPr>
+                      <m:ctrlPr>
+                        <w:rPr>
+                          <w:rFonts w:ascii="Cambria Math" w:hAnsi="Cambria Math"/>
+                          <w:i/>
+                          <w:sz w:val="28"/>
+                          <w:szCs w:val="28"/>
+                        </w:rPr>
+                      </m:ctrlPr>
+                    </m:sSubPr>
+                    <m:e>
+                      <m:r>
+                        <w:rPr>
+                          <w:rFonts w:ascii="Cambria Math" w:hAnsi="Cambria Math"/>
+                          <w:sz w:val="28"/>
+                          <w:szCs w:val="28"/>
+                        </w:rPr>
+                        <m:t>x</m:t>
+                      </m:r>
+                    </m:e>
+                    <m:sub>
+                      <m:r>
+                        <w:rPr>
+                          <w:rFonts w:ascii="Cambria Math" w:hAnsi="Cambria Math"/>
+                          <w:sz w:val="28"/>
+                          <w:szCs w:val="28"/>
+                        </w:rPr>
+                        <m:t>i</m:t>
+                      </m:r>
+                    </m:sub>
+                  </m:sSub>
                 </m:e>
               </m:d>
               <m:r>
@@ -1926,14 +2320,38 @@
                   </m:ctrlPr>
                 </m:dPr>
                 <m:e>
-                  <m:r>
-                    <w:rPr>
-                      <w:rFonts w:ascii="Cambria Math" w:hAnsi="Cambria Math"/>
-                      <w:sz w:val="28"/>
-                      <w:szCs w:val="28"/>
-                    </w:rPr>
-                    <m:t>x</m:t>
-                  </m:r>
+                  <m:sSub>
+                    <m:sSubPr>
+                      <m:ctrlPr>
+                        <w:rPr>
+                          <w:rFonts w:ascii="Cambria Math" w:hAnsi="Cambria Math"/>
+                          <w:i/>
+                          <w:sz w:val="28"/>
+                          <w:szCs w:val="28"/>
+                        </w:rPr>
+                      </m:ctrlPr>
+                    </m:sSubPr>
+                    <m:e>
+                      <m:r>
+                        <w:rPr>
+                          <w:rFonts w:ascii="Cambria Math" w:hAnsi="Cambria Math"/>
+                          <w:sz w:val="28"/>
+                          <w:szCs w:val="28"/>
+                        </w:rPr>
+                        <m:t>x</m:t>
+                      </m:r>
+                    </m:e>
+                    <m:sub>
+                      <m:r>
+                        <w:rPr>
+                          <w:rFonts w:ascii="Cambria Math" w:hAnsi="Cambria Math"/>
+                          <w:sz w:val="28"/>
+                          <w:szCs w:val="28"/>
+                        </w:rPr>
+                        <m:t>i</m:t>
+                      </m:r>
+                    </m:sub>
+                  </m:sSub>
                 </m:e>
               </m:d>
             </m:num>
@@ -1990,14 +2408,38 @@
                   </m:ctrlPr>
                 </m:dPr>
                 <m:e>
-                  <m:r>
-                    <w:rPr>
-                      <w:rFonts w:ascii="Cambria Math" w:hAnsi="Cambria Math"/>
-                      <w:sz w:val="28"/>
-                      <w:szCs w:val="28"/>
-                    </w:rPr>
-                    <m:t>x</m:t>
-                  </m:r>
+                  <m:sSub>
+                    <m:sSubPr>
+                      <m:ctrlPr>
+                        <w:rPr>
+                          <w:rFonts w:ascii="Cambria Math" w:hAnsi="Cambria Math"/>
+                          <w:i/>
+                          <w:sz w:val="28"/>
+                          <w:szCs w:val="28"/>
+                        </w:rPr>
+                      </m:ctrlPr>
+                    </m:sSubPr>
+                    <m:e>
+                      <m:r>
+                        <w:rPr>
+                          <w:rFonts w:ascii="Cambria Math" w:hAnsi="Cambria Math"/>
+                          <w:sz w:val="28"/>
+                          <w:szCs w:val="28"/>
+                        </w:rPr>
+                        <m:t>x</m:t>
+                      </m:r>
+                    </m:e>
+                    <m:sub>
+                      <m:r>
+                        <w:rPr>
+                          <w:rFonts w:ascii="Cambria Math" w:hAnsi="Cambria Math"/>
+                          <w:sz w:val="28"/>
+                          <w:szCs w:val="28"/>
+                        </w:rPr>
+                        <m:t>i</m:t>
+                      </m:r>
+                    </m:sub>
+                  </m:sSub>
                 </m:e>
               </m:d>
             </m:den>
@@ -2064,14 +2506,38 @@
                   </m:r>
                 </m:sup>
               </m:sSup>
-              <m:r>
-                <w:rPr>
-                  <w:rFonts w:ascii="Cambria Math" w:hAnsi="Cambria Math"/>
-                  <w:sz w:val="28"/>
-                  <w:szCs w:val="28"/>
-                </w:rPr>
-                <m:t>x</m:t>
-              </m:r>
+              <m:sSub>
+                <m:sSubPr>
+                  <m:ctrlPr>
+                    <w:rPr>
+                      <w:rFonts w:ascii="Cambria Math" w:hAnsi="Cambria Math"/>
+                      <w:i/>
+                      <w:sz w:val="28"/>
+                      <w:szCs w:val="28"/>
+                    </w:rPr>
+                  </m:ctrlPr>
+                </m:sSubPr>
+                <m:e>
+                  <m:r>
+                    <w:rPr>
+                      <w:rFonts w:ascii="Cambria Math" w:hAnsi="Cambria Math"/>
+                      <w:sz w:val="28"/>
+                      <w:szCs w:val="28"/>
+                    </w:rPr>
+                    <m:t>x</m:t>
+                  </m:r>
+                </m:e>
+                <m:sub>
+                  <m:r>
+                    <w:rPr>
+                      <w:rFonts w:ascii="Cambria Math" w:hAnsi="Cambria Math"/>
+                      <w:sz w:val="28"/>
+                      <w:szCs w:val="28"/>
+                    </w:rPr>
+                    <m:t>i</m:t>
+                  </m:r>
+                </m:sub>
+              </m:sSub>
             </m:sup>
           </m:sSup>
         </m:oMath>
@@ -2250,6 +2716,14 @@
                       <w:sz w:val="28"/>
                       <w:szCs w:val="28"/>
                     </w:rPr>
+                    <m:t>i</m:t>
+                  </m:r>
+                  <m:r>
+                    <w:rPr>
+                      <w:rFonts w:ascii="Cambria Math" w:hAnsi="Cambria Math"/>
+                      <w:sz w:val="28"/>
+                      <w:szCs w:val="28"/>
+                    </w:rPr>
                     <m:t>j</m:t>
                   </m:r>
                 </m:sub>
@@ -2346,14 +2820,38 @@
                   </m:ctrlPr>
                 </m:dPr>
                 <m:e>
-                  <m:r>
-                    <w:rPr>
-                      <w:rFonts w:ascii="Cambria Math" w:hAnsi="Cambria Math"/>
-                      <w:sz w:val="28"/>
-                      <w:szCs w:val="28"/>
-                    </w:rPr>
-                    <m:t>x</m:t>
-                  </m:r>
+                  <m:sSub>
+                    <m:sSubPr>
+                      <m:ctrlPr>
+                        <w:rPr>
+                          <w:rFonts w:ascii="Cambria Math" w:hAnsi="Cambria Math"/>
+                          <w:i/>
+                          <w:sz w:val="28"/>
+                          <w:szCs w:val="28"/>
+                        </w:rPr>
+                      </m:ctrlPr>
+                    </m:sSubPr>
+                    <m:e>
+                      <m:r>
+                        <w:rPr>
+                          <w:rFonts w:ascii="Cambria Math" w:hAnsi="Cambria Math"/>
+                          <w:sz w:val="28"/>
+                          <w:szCs w:val="28"/>
+                        </w:rPr>
+                        <m:t>x</m:t>
+                      </m:r>
+                    </m:e>
+                    <m:sub>
+                      <m:r>
+                        <w:rPr>
+                          <w:rFonts w:ascii="Cambria Math" w:hAnsi="Cambria Math"/>
+                          <w:sz w:val="28"/>
+                          <w:szCs w:val="28"/>
+                        </w:rPr>
+                        <m:t>i</m:t>
+                      </m:r>
+                    </m:sub>
+                  </m:sSub>
                 </m:e>
               </m:d>
               <m:r>
@@ -2368,6 +2866,8 @@
           </m:nary>
         </m:oMath>
       </m:oMathPara>
+      <w:bookmarkStart w:id="0" w:name="_GoBack"/>
+      <w:bookmarkEnd w:id="0"/>
     </w:p>
     <w:sectPr>
       <w:pgSz w:w="12240" w:h="15840"/>

</xml_diff>